<commit_message>
Update 09_Ficha de indicadores - quantidade de IES de Saúde.docx
</commit_message>
<xml_diff>
--- a/01_indicadores/Docs/09_Ficha de indicadores - quantidade de IES de Saúde.docx
+++ b/01_indicadores/Docs/09_Ficha de indicadores - quantidade de IES de Saúde.docx
@@ -928,16 +928,8 @@
         <w:rPr>
           <w:szCs w:val="20"/>
         </w:rPr>
-        <w:t xml:space="preserve">Gustavo </w:t>
-      </w:r>
-      <w:proofErr w:type="spellStart"/>
-      <w:r>
-        <w:rPr>
-          <w:szCs w:val="20"/>
-        </w:rPr>
-        <w:t>Hoff</w:t>
-      </w:r>
-      <w:proofErr w:type="spellEnd"/>
+        <w:t>Gustavo Hoff</w:t>
+      </w:r>
     </w:p>
     <w:p>
       <w:pPr>
@@ -985,19 +977,11 @@
           <w:szCs w:val="20"/>
         </w:rPr>
       </w:pPr>
-      <w:proofErr w:type="spellStart"/>
-      <w:r>
-        <w:rPr>
-          <w:szCs w:val="20"/>
-        </w:rPr>
-        <w:t>Antonio</w:t>
-      </w:r>
-      <w:proofErr w:type="spellEnd"/>
-      <w:r>
-        <w:rPr>
-          <w:szCs w:val="20"/>
-        </w:rPr>
-        <w:t xml:space="preserve"> Isidro da Silva Filho </w:t>
+      <w:r>
+        <w:rPr>
+          <w:szCs w:val="20"/>
+        </w:rPr>
+        <w:t xml:space="preserve">Antonio Isidro da Silva Filho </w:t>
       </w:r>
     </w:p>
     <w:p>
@@ -1011,16 +995,8 @@
         <w:rPr>
           <w:szCs w:val="20"/>
         </w:rPr>
-        <w:t xml:space="preserve">Daniel do Prado </w:t>
-      </w:r>
-      <w:proofErr w:type="spellStart"/>
-      <w:r>
-        <w:rPr>
-          <w:szCs w:val="20"/>
-        </w:rPr>
-        <w:t>Pagotto</w:t>
-      </w:r>
-      <w:proofErr w:type="spellEnd"/>
+        <w:t>Daniel do Prado Pagotto</w:t>
+      </w:r>
     </w:p>
     <w:p>
       <w:pPr>
@@ -1054,19 +1030,11 @@
           <w:szCs w:val="20"/>
         </w:rPr>
       </w:pPr>
-      <w:proofErr w:type="spellStart"/>
-      <w:r>
-        <w:rPr>
-          <w:szCs w:val="20"/>
-        </w:rPr>
-        <w:t>Alef</w:t>
-      </w:r>
-      <w:proofErr w:type="spellEnd"/>
-      <w:r>
-        <w:rPr>
-          <w:szCs w:val="20"/>
-        </w:rPr>
-        <w:t xml:space="preserve"> Oliveira dos Santos</w:t>
+      <w:r>
+        <w:rPr>
+          <w:szCs w:val="20"/>
+        </w:rPr>
+        <w:t>Alef Oliveira dos Santos</w:t>
       </w:r>
     </w:p>
     <w:p>
@@ -1146,19 +1114,11 @@
           <w:szCs w:val="20"/>
         </w:rPr>
       </w:pPr>
-      <w:proofErr w:type="spellStart"/>
-      <w:r>
-        <w:rPr>
-          <w:szCs w:val="20"/>
-        </w:rPr>
-        <w:t>Wemerson</w:t>
-      </w:r>
-      <w:proofErr w:type="spellEnd"/>
-      <w:r>
-        <w:rPr>
-          <w:szCs w:val="20"/>
-        </w:rPr>
-        <w:t xml:space="preserve"> Marques</w:t>
+      <w:r>
+        <w:rPr>
+          <w:szCs w:val="20"/>
+        </w:rPr>
+        <w:t>Wemerson Marques</w:t>
       </w:r>
     </w:p>
     <w:p>
@@ -1293,21 +1253,7 @@
         <w:rPr>
           <w:szCs w:val="20"/>
         </w:rPr>
-        <w:t xml:space="preserve">Camilla Barreto Rodrigues </w:t>
-      </w:r>
-      <w:proofErr w:type="spellStart"/>
-      <w:r>
-        <w:rPr>
-          <w:szCs w:val="20"/>
-        </w:rPr>
-        <w:t>Cochia</w:t>
-      </w:r>
-      <w:proofErr w:type="spellEnd"/>
-      <w:r>
-        <w:rPr>
-          <w:szCs w:val="20"/>
-        </w:rPr>
-        <w:t xml:space="preserve"> Caetano</w:t>
+        <w:t>Camilla Barreto Rodrigues Cochia Caetano</w:t>
       </w:r>
     </w:p>
     <w:p>
@@ -1321,16 +1267,8 @@
         <w:rPr>
           <w:szCs w:val="20"/>
         </w:rPr>
-        <w:t xml:space="preserve">Carla Novara </w:t>
-      </w:r>
-      <w:proofErr w:type="spellStart"/>
-      <w:r>
-        <w:rPr>
-          <w:szCs w:val="20"/>
-        </w:rPr>
-        <w:t>Monclair</w:t>
-      </w:r>
-      <w:proofErr w:type="spellEnd"/>
+        <w:t>Carla Novara Monclair</w:t>
+      </w:r>
     </w:p>
     <w:p>
       <w:pPr>
@@ -1339,19 +1277,11 @@
           <w:szCs w:val="20"/>
         </w:rPr>
       </w:pPr>
-      <w:proofErr w:type="spellStart"/>
-      <w:r>
-        <w:rPr>
-          <w:szCs w:val="20"/>
-        </w:rPr>
-        <w:t>Deivyson</w:t>
-      </w:r>
-      <w:proofErr w:type="spellEnd"/>
-      <w:r>
-        <w:rPr>
-          <w:szCs w:val="20"/>
-        </w:rPr>
-        <w:t xml:space="preserve"> José Pereira de Araújo</w:t>
+      <w:r>
+        <w:rPr>
+          <w:szCs w:val="20"/>
+        </w:rPr>
+        <w:t>Deivyson José Pereira de Araújo</w:t>
       </w:r>
     </w:p>
     <w:p>
@@ -1361,19 +1291,11 @@
           <w:szCs w:val="20"/>
         </w:rPr>
       </w:pPr>
-      <w:proofErr w:type="spellStart"/>
-      <w:r>
-        <w:rPr>
-          <w:szCs w:val="20"/>
-        </w:rPr>
-        <w:t>Desirée</w:t>
-      </w:r>
-      <w:proofErr w:type="spellEnd"/>
-      <w:r>
-        <w:rPr>
-          <w:szCs w:val="20"/>
-        </w:rPr>
-        <w:t xml:space="preserve"> dos Santos Carvalho</w:t>
+      <w:r>
+        <w:rPr>
+          <w:szCs w:val="20"/>
+        </w:rPr>
+        <w:t>Desirée dos Santos Carvalho</w:t>
       </w:r>
     </w:p>
     <w:p>
@@ -1387,21 +1309,7 @@
         <w:rPr>
           <w:szCs w:val="20"/>
         </w:rPr>
-        <w:t xml:space="preserve">Elisabet Pereira </w:t>
-      </w:r>
-      <w:proofErr w:type="spellStart"/>
-      <w:r>
-        <w:rPr>
-          <w:szCs w:val="20"/>
-        </w:rPr>
-        <w:t>Lelo</w:t>
-      </w:r>
-      <w:proofErr w:type="spellEnd"/>
-      <w:r>
-        <w:rPr>
-          <w:szCs w:val="20"/>
-        </w:rPr>
-        <w:t xml:space="preserve"> Nascimento</w:t>
+        <w:t>Elisabet Pereira Lelo Nascimento</w:t>
       </w:r>
     </w:p>
     <w:p>
@@ -1499,35 +1407,7 @@
         <w:rPr>
           <w:szCs w:val="20"/>
         </w:rPr>
-        <w:t xml:space="preserve">Silvia </w:t>
-      </w:r>
-      <w:proofErr w:type="spellStart"/>
-      <w:r>
-        <w:rPr>
-          <w:szCs w:val="20"/>
-        </w:rPr>
-        <w:t>Lutaif</w:t>
-      </w:r>
-      <w:proofErr w:type="spellEnd"/>
-      <w:r>
-        <w:rPr>
-          <w:szCs w:val="20"/>
-        </w:rPr>
-        <w:t xml:space="preserve"> </w:t>
-      </w:r>
-      <w:proofErr w:type="spellStart"/>
-      <w:r>
-        <w:rPr>
-          <w:szCs w:val="20"/>
-        </w:rPr>
-        <w:t>Dolci</w:t>
-      </w:r>
-      <w:proofErr w:type="spellEnd"/>
-      <w:r>
-        <w:rPr>
-          <w:szCs w:val="20"/>
-        </w:rPr>
-        <w:t xml:space="preserve"> Carmona</w:t>
+        <w:t>Silvia Lutaif Dolci Carmona</w:t>
       </w:r>
     </w:p>
     <w:p>
@@ -1541,16 +1421,8 @@
         <w:rPr>
           <w:szCs w:val="20"/>
         </w:rPr>
-        <w:t xml:space="preserve">Vânia Maria Corrêa </w:t>
-      </w:r>
-      <w:proofErr w:type="spellStart"/>
-      <w:r>
-        <w:rPr>
-          <w:szCs w:val="20"/>
-        </w:rPr>
-        <w:t>Barthmann</w:t>
-      </w:r>
-      <w:proofErr w:type="spellEnd"/>
+        <w:t>Vânia Maria Corrêa Barthmann</w:t>
+      </w:r>
     </w:p>
     <w:p>
       <w:pPr>
@@ -1563,16 +1435,8 @@
         <w:rPr>
           <w:szCs w:val="20"/>
         </w:rPr>
-        <w:t xml:space="preserve">Fernando Canto </w:t>
-      </w:r>
-      <w:proofErr w:type="spellStart"/>
-      <w:r>
-        <w:rPr>
-          <w:szCs w:val="20"/>
-        </w:rPr>
-        <w:t>Michelotti</w:t>
-      </w:r>
-      <w:proofErr w:type="spellEnd"/>
+        <w:t>Fernando Canto Michelotti</w:t>
+      </w:r>
     </w:p>
     <w:p>
       <w:pPr>
@@ -2266,95 +2130,7 @@
           <w:sz w:val="20"/>
           <w:szCs w:val="20"/>
         </w:rPr>
-        <w:t xml:space="preserve">Global </w:t>
-      </w:r>
-      <w:proofErr w:type="spellStart"/>
-      <w:r>
-        <w:rPr>
-          <w:rFonts w:ascii="Exo" w:hAnsi="Exo"/>
-          <w:i/>
-          <w:iCs/>
-          <w:sz w:val="20"/>
-          <w:szCs w:val="20"/>
-        </w:rPr>
-        <w:t>Strategy</w:t>
-      </w:r>
-      <w:proofErr w:type="spellEnd"/>
-      <w:r>
-        <w:rPr>
-          <w:rFonts w:ascii="Exo" w:hAnsi="Exo"/>
-          <w:i/>
-          <w:iCs/>
-          <w:sz w:val="20"/>
-          <w:szCs w:val="20"/>
-        </w:rPr>
-        <w:t xml:space="preserve"> for </w:t>
-      </w:r>
-      <w:proofErr w:type="spellStart"/>
-      <w:r>
-        <w:rPr>
-          <w:rFonts w:ascii="Exo" w:hAnsi="Exo"/>
-          <w:i/>
-          <w:iCs/>
-          <w:sz w:val="20"/>
-          <w:szCs w:val="20"/>
-        </w:rPr>
-        <w:t>Human</w:t>
-      </w:r>
-      <w:proofErr w:type="spellEnd"/>
-      <w:r>
-        <w:rPr>
-          <w:rFonts w:ascii="Exo" w:hAnsi="Exo"/>
-          <w:i/>
-          <w:iCs/>
-          <w:sz w:val="20"/>
-          <w:szCs w:val="20"/>
-        </w:rPr>
-        <w:t xml:space="preserve"> </w:t>
-      </w:r>
-      <w:proofErr w:type="spellStart"/>
-      <w:r>
-        <w:rPr>
-          <w:rFonts w:ascii="Exo" w:hAnsi="Exo"/>
-          <w:i/>
-          <w:iCs/>
-          <w:sz w:val="20"/>
-          <w:szCs w:val="20"/>
-        </w:rPr>
-        <w:t>Resources</w:t>
-      </w:r>
-      <w:proofErr w:type="spellEnd"/>
-      <w:r>
-        <w:rPr>
-          <w:rFonts w:ascii="Exo" w:hAnsi="Exo"/>
-          <w:i/>
-          <w:iCs/>
-          <w:sz w:val="20"/>
-          <w:szCs w:val="20"/>
-        </w:rPr>
-        <w:t xml:space="preserve"> for Health: </w:t>
-      </w:r>
-      <w:proofErr w:type="spellStart"/>
-      <w:r>
-        <w:rPr>
-          <w:rFonts w:ascii="Exo" w:hAnsi="Exo"/>
-          <w:i/>
-          <w:iCs/>
-          <w:sz w:val="20"/>
-          <w:szCs w:val="20"/>
-        </w:rPr>
-        <w:t>Workforce</w:t>
-      </w:r>
-      <w:proofErr w:type="spellEnd"/>
-      <w:r>
-        <w:rPr>
-          <w:rFonts w:ascii="Exo" w:hAnsi="Exo"/>
-          <w:i/>
-          <w:iCs/>
-          <w:sz w:val="20"/>
-          <w:szCs w:val="20"/>
-        </w:rPr>
-        <w:t xml:space="preserve"> 2030</w:t>
+        <w:t>Global Strategy for Human Resources for Health: Workforce 2030</w:t>
       </w:r>
       <w:r>
         <w:rPr>
@@ -2439,6 +2215,7 @@
             <w:docPart w:val="A8FC42992AEA4C1B87C534C2CABE14BC"/>
           </w:placeholder>
         </w:sdtPr>
+        <w:sdtEndPr/>
         <w:sdtContent>
           <w:r>
             <w:rPr>
@@ -2507,6 +2284,7 @@
             <w:docPart w:val="A8FC42992AEA4C1B87C534C2CABE14BC"/>
           </w:placeholder>
         </w:sdtPr>
+        <w:sdtEndPr/>
         <w:sdtContent>
           <w:r>
             <w:rPr>
@@ -3243,43 +3021,7 @@
                 <w:color w:val="auto"/>
                 <w:szCs w:val="20"/>
               </w:rPr>
-              <w:t xml:space="preserve">Após isso, é feita a soma da quantidade de IES, utilizando uma contagem distinta da variável </w:t>
-            </w:r>
-            <w:proofErr w:type="spellStart"/>
-            <w:r>
-              <w:rPr>
-                <w:rFonts w:ascii="Exo" w:hAnsi="Exo"/>
-                <w:color w:val="auto"/>
-                <w:szCs w:val="20"/>
-              </w:rPr>
-              <w:t>co_ies</w:t>
-            </w:r>
-            <w:proofErr w:type="spellEnd"/>
-            <w:r>
-              <w:rPr>
-                <w:rFonts w:ascii="Exo" w:hAnsi="Exo"/>
-                <w:color w:val="auto"/>
-                <w:szCs w:val="20"/>
-              </w:rPr>
-              <w:t xml:space="preserve">, que possuía pelo menos um dos cursos listados acima por ano e localidade. Assim, é gerada a variável </w:t>
-            </w:r>
-            <w:proofErr w:type="spellStart"/>
-            <w:r>
-              <w:rPr>
-                <w:rFonts w:ascii="Exo" w:hAnsi="Exo"/>
-                <w:color w:val="auto"/>
-                <w:szCs w:val="20"/>
-              </w:rPr>
-              <w:t>qtd_ies_cursos</w:t>
-            </w:r>
-            <w:proofErr w:type="spellEnd"/>
-            <w:r>
-              <w:rPr>
-                <w:rFonts w:ascii="Exo" w:hAnsi="Exo"/>
-                <w:color w:val="auto"/>
-                <w:szCs w:val="20"/>
-              </w:rPr>
-              <w:t xml:space="preserve"> que mostra os resultados do cálculo.</w:t>
+              <w:t>Após isso, é feita a soma da quantidade de IES, utilizando uma contagem distinta da variável co_ies, que possuía pelo menos um dos cursos listados acima por ano e localidade. Assim, é gerada a variável qtd_ies_cursos que mostra os resultados do cálculo.</w:t>
             </w:r>
           </w:p>
         </w:tc>
@@ -3360,35 +3102,7 @@
                     <w:sz w:val="20"/>
                     <w:szCs w:val="20"/>
                   </w:rPr>
-                  <m:t xml:space="preserve">quantidade de </m:t>
-                </m:r>
-                <w:proofErr w:type="spellStart"/>
-                <m:r>
-                  <m:rPr>
-                    <m:nor/>
-                  </m:rPr>
-                  <w:rPr>
-                    <w:rFonts w:ascii="Cambria Math" w:hAnsi="Cambria Math"/>
-                    <w:i/>
-                    <w:iCs/>
-                    <w:sz w:val="20"/>
-                    <w:szCs w:val="20"/>
-                  </w:rPr>
-                  <m:t>ies</m:t>
-                </m:r>
-                <w:proofErr w:type="spellEnd"/>
-                <m:r>
-                  <m:rPr>
-                    <m:nor/>
-                  </m:rPr>
-                  <w:rPr>
-                    <w:rFonts w:ascii="Cambria Math" w:hAnsi="Cambria Math"/>
-                    <w:i/>
-                    <w:iCs/>
-                    <w:sz w:val="20"/>
-                    <w:szCs w:val="20"/>
-                  </w:rPr>
-                  <m:t xml:space="preserve"> </m:t>
+                  <m:t xml:space="preserve">quantidade de ies </m:t>
                 </m:r>
                 <m:r>
                   <w:rPr>
@@ -3492,7 +3206,21 @@
                 <w:rFonts w:ascii="Exo" w:hAnsi="Exo"/>
                 <w:color w:val="auto"/>
               </w:rPr>
-              <w:t>Brasil, Região, Unidade da Federação, Macrorregiões de Saúde, Regiões de Saúde e Municípios.</w:t>
+              <w:t>Brasil, Região, Unidade</w:t>
+            </w:r>
+            <w:r>
+              <w:rPr>
+                <w:rFonts w:ascii="Exo" w:hAnsi="Exo"/>
+                <w:color w:val="auto"/>
+              </w:rPr>
+              <w:t>s</w:t>
+            </w:r>
+            <w:r>
+              <w:rPr>
+                <w:rFonts w:ascii="Exo" w:hAnsi="Exo"/>
+                <w:color w:val="auto"/>
+              </w:rPr>
+              <w:t xml:space="preserve"> da Federação, Macrorregiões de Saúde, Regiões de Saúde e Municípios.</w:t>
             </w:r>
           </w:p>
         </w:tc>
@@ -3771,21 +3499,12 @@
                 <w:sz w:val="22"/>
               </w:rPr>
             </w:pPr>
-            <w:proofErr w:type="spellStart"/>
             <w:r>
               <w:rPr>
                 <w:rFonts w:ascii="Exo" w:hAnsi="Exo"/>
                 <w:color w:val="auto"/>
               </w:rPr>
-              <w:t>Poz</w:t>
-            </w:r>
-            <w:proofErr w:type="spellEnd"/>
-            <w:r>
-              <w:rPr>
-                <w:rFonts w:ascii="Exo" w:hAnsi="Exo"/>
-                <w:color w:val="auto"/>
-              </w:rPr>
-              <w:t>, M. R. D., Couto, M. H. C., &amp; Franco, T. D. A. V. (2016). Inovação, desenvolvimento e financiamento das instituições de Ensino Superior em saúde. Cadernos de Saúde Pública, 32, e00139915</w:t>
+              <w:t>Poz, M. R. D., Couto, M. H. C., &amp; Franco, T. D. A. V. (2016). Inovação, desenvolvimento e financiamento das instituições de Ensino Superior em saúde. Cadernos de Saúde Pública, 32, e00139915</w:t>
             </w:r>
           </w:p>
         </w:tc>
@@ -4399,147 +4118,7 @@
               <w:sz w:val="20"/>
               <w:szCs w:val="20"/>
             </w:rPr>
-            <w:t xml:space="preserve">World Health </w:t>
-          </w:r>
-          <w:proofErr w:type="spellStart"/>
-          <w:r>
-            <w:rPr>
-              <w:rFonts w:ascii="Exo" w:eastAsia="Times New Roman" w:hAnsi="Exo"/>
-              <w:color w:val="000000"/>
-              <w:sz w:val="20"/>
-              <w:szCs w:val="20"/>
-            </w:rPr>
-            <w:t>Organization</w:t>
-          </w:r>
-          <w:proofErr w:type="spellEnd"/>
-          <w:r>
-            <w:rPr>
-              <w:rFonts w:ascii="Exo" w:eastAsia="Times New Roman" w:hAnsi="Exo"/>
-              <w:color w:val="000000"/>
-              <w:sz w:val="20"/>
-              <w:szCs w:val="20"/>
-            </w:rPr>
-            <w:t xml:space="preserve">. Global </w:t>
-          </w:r>
-          <w:proofErr w:type="spellStart"/>
-          <w:r>
-            <w:rPr>
-              <w:rFonts w:ascii="Exo" w:eastAsia="Times New Roman" w:hAnsi="Exo"/>
-              <w:color w:val="000000"/>
-              <w:sz w:val="20"/>
-              <w:szCs w:val="20"/>
-            </w:rPr>
-            <w:t>strategy</w:t>
-          </w:r>
-          <w:proofErr w:type="spellEnd"/>
-          <w:r>
-            <w:rPr>
-              <w:rFonts w:ascii="Exo" w:eastAsia="Times New Roman" w:hAnsi="Exo"/>
-              <w:color w:val="000000"/>
-              <w:sz w:val="20"/>
-              <w:szCs w:val="20"/>
-            </w:rPr>
-            <w:t xml:space="preserve"> </w:t>
-          </w:r>
-          <w:proofErr w:type="spellStart"/>
-          <w:r>
-            <w:rPr>
-              <w:rFonts w:ascii="Exo" w:eastAsia="Times New Roman" w:hAnsi="Exo"/>
-              <w:color w:val="000000"/>
-              <w:sz w:val="20"/>
-              <w:szCs w:val="20"/>
-            </w:rPr>
-            <w:t>on</w:t>
-          </w:r>
-          <w:proofErr w:type="spellEnd"/>
-          <w:r>
-            <w:rPr>
-              <w:rFonts w:ascii="Exo" w:eastAsia="Times New Roman" w:hAnsi="Exo"/>
-              <w:color w:val="000000"/>
-              <w:sz w:val="20"/>
-              <w:szCs w:val="20"/>
-            </w:rPr>
-            <w:t xml:space="preserve"> </w:t>
-          </w:r>
-          <w:proofErr w:type="spellStart"/>
-          <w:r>
-            <w:rPr>
-              <w:rFonts w:ascii="Exo" w:eastAsia="Times New Roman" w:hAnsi="Exo"/>
-              <w:color w:val="000000"/>
-              <w:sz w:val="20"/>
-              <w:szCs w:val="20"/>
-            </w:rPr>
-            <w:t>human</w:t>
-          </w:r>
-          <w:proofErr w:type="spellEnd"/>
-          <w:r>
-            <w:rPr>
-              <w:rFonts w:ascii="Exo" w:eastAsia="Times New Roman" w:hAnsi="Exo"/>
-              <w:color w:val="000000"/>
-              <w:sz w:val="20"/>
-              <w:szCs w:val="20"/>
-            </w:rPr>
-            <w:t xml:space="preserve"> </w:t>
-          </w:r>
-          <w:proofErr w:type="spellStart"/>
-          <w:r>
-            <w:rPr>
-              <w:rFonts w:ascii="Exo" w:eastAsia="Times New Roman" w:hAnsi="Exo"/>
-              <w:color w:val="000000"/>
-              <w:sz w:val="20"/>
-              <w:szCs w:val="20"/>
-            </w:rPr>
-            <w:t>resources</w:t>
-          </w:r>
-          <w:proofErr w:type="spellEnd"/>
-          <w:r>
-            <w:rPr>
-              <w:rFonts w:ascii="Exo" w:eastAsia="Times New Roman" w:hAnsi="Exo"/>
-              <w:color w:val="000000"/>
-              <w:sz w:val="20"/>
-              <w:szCs w:val="20"/>
-            </w:rPr>
-            <w:t xml:space="preserve"> for </w:t>
-          </w:r>
-          <w:proofErr w:type="spellStart"/>
-          <w:r>
-            <w:rPr>
-              <w:rFonts w:ascii="Exo" w:eastAsia="Times New Roman" w:hAnsi="Exo"/>
-              <w:color w:val="000000"/>
-              <w:sz w:val="20"/>
-              <w:szCs w:val="20"/>
-            </w:rPr>
-            <w:t>health</w:t>
-          </w:r>
-          <w:proofErr w:type="spellEnd"/>
-          <w:r>
-            <w:rPr>
-              <w:rFonts w:ascii="Exo" w:eastAsia="Times New Roman" w:hAnsi="Exo"/>
-              <w:color w:val="000000"/>
-              <w:sz w:val="20"/>
-              <w:szCs w:val="20"/>
-            </w:rPr>
-            <w:t xml:space="preserve">: </w:t>
-          </w:r>
-          <w:proofErr w:type="spellStart"/>
-          <w:r>
-            <w:rPr>
-              <w:rFonts w:ascii="Exo" w:eastAsia="Times New Roman" w:hAnsi="Exo"/>
-              <w:color w:val="000000"/>
-              <w:sz w:val="20"/>
-              <w:szCs w:val="20"/>
-            </w:rPr>
-            <w:t>Workforce</w:t>
-          </w:r>
-          <w:proofErr w:type="spellEnd"/>
-          <w:r>
-            <w:rPr>
-              <w:rFonts w:ascii="Exo" w:eastAsia="Times New Roman" w:hAnsi="Exo"/>
-              <w:color w:val="000000"/>
-              <w:sz w:val="20"/>
-              <w:szCs w:val="20"/>
-            </w:rPr>
-            <w:t xml:space="preserve"> 2030. Geneva: WHO; 2016. </w:t>
+            <w:t xml:space="preserve">World Health Organization. Global strategy on human resources for health: Workforce 2030. Geneva: WHO; 2016. </w:t>
           </w:r>
         </w:p>
         <w:p>
@@ -4573,386 +4152,7 @@
               <w:szCs w:val="20"/>
             </w:rPr>
             <w:tab/>
-          </w:r>
-          <w:proofErr w:type="spellStart"/>
-          <w:r>
-            <w:rPr>
-              <w:rFonts w:ascii="Exo" w:eastAsia="Times New Roman" w:hAnsi="Exo"/>
-              <w:color w:val="000000"/>
-              <w:sz w:val="20"/>
-              <w:szCs w:val="20"/>
-            </w:rPr>
-            <w:t>Najafpour</w:t>
-          </w:r>
-          <w:proofErr w:type="spellEnd"/>
-          <w:r>
-            <w:rPr>
-              <w:rFonts w:ascii="Exo" w:eastAsia="Times New Roman" w:hAnsi="Exo"/>
-              <w:color w:val="000000"/>
-              <w:sz w:val="20"/>
-              <w:szCs w:val="20"/>
-            </w:rPr>
-            <w:t xml:space="preserve"> Z, </w:t>
-          </w:r>
-          <w:proofErr w:type="spellStart"/>
-          <w:r>
-            <w:rPr>
-              <w:rFonts w:ascii="Exo" w:eastAsia="Times New Roman" w:hAnsi="Exo"/>
-              <w:color w:val="000000"/>
-              <w:sz w:val="20"/>
-              <w:szCs w:val="20"/>
-            </w:rPr>
-            <w:t>Arab</w:t>
-          </w:r>
-          <w:proofErr w:type="spellEnd"/>
-          <w:r>
-            <w:rPr>
-              <w:rFonts w:ascii="Exo" w:eastAsia="Times New Roman" w:hAnsi="Exo"/>
-              <w:color w:val="000000"/>
-              <w:sz w:val="20"/>
-              <w:szCs w:val="20"/>
-            </w:rPr>
-            <w:t xml:space="preserve"> M, </w:t>
-          </w:r>
-          <w:proofErr w:type="spellStart"/>
-          <w:r>
-            <w:rPr>
-              <w:rFonts w:ascii="Exo" w:eastAsia="Times New Roman" w:hAnsi="Exo"/>
-              <w:color w:val="000000"/>
-              <w:sz w:val="20"/>
-              <w:szCs w:val="20"/>
-            </w:rPr>
-            <w:t>Shayanfard</w:t>
-          </w:r>
-          <w:proofErr w:type="spellEnd"/>
-          <w:r>
-            <w:rPr>
-              <w:rFonts w:ascii="Exo" w:eastAsia="Times New Roman" w:hAnsi="Exo"/>
-              <w:color w:val="000000"/>
-              <w:sz w:val="20"/>
-              <w:szCs w:val="20"/>
-            </w:rPr>
-            <w:t xml:space="preserve"> K. A </w:t>
-          </w:r>
-          <w:proofErr w:type="spellStart"/>
-          <w:r>
-            <w:rPr>
-              <w:rFonts w:ascii="Exo" w:eastAsia="Times New Roman" w:hAnsi="Exo"/>
-              <w:color w:val="000000"/>
-              <w:sz w:val="20"/>
-              <w:szCs w:val="20"/>
-            </w:rPr>
-            <w:t>multi-phase</w:t>
-          </w:r>
-          <w:proofErr w:type="spellEnd"/>
-          <w:r>
-            <w:rPr>
-              <w:rFonts w:ascii="Exo" w:eastAsia="Times New Roman" w:hAnsi="Exo"/>
-              <w:color w:val="000000"/>
-              <w:sz w:val="20"/>
-              <w:szCs w:val="20"/>
-            </w:rPr>
-            <w:t xml:space="preserve"> approach for </w:t>
-          </w:r>
-          <w:proofErr w:type="spellStart"/>
-          <w:r>
-            <w:rPr>
-              <w:rFonts w:ascii="Exo" w:eastAsia="Times New Roman" w:hAnsi="Exo"/>
-              <w:color w:val="000000"/>
-              <w:sz w:val="20"/>
-              <w:szCs w:val="20"/>
-            </w:rPr>
-            <w:t>developing</w:t>
-          </w:r>
-          <w:proofErr w:type="spellEnd"/>
-          <w:r>
-            <w:rPr>
-              <w:rFonts w:ascii="Exo" w:eastAsia="Times New Roman" w:hAnsi="Exo"/>
-              <w:color w:val="000000"/>
-              <w:sz w:val="20"/>
-              <w:szCs w:val="20"/>
-            </w:rPr>
-            <w:t xml:space="preserve"> a conceptual model for </w:t>
-          </w:r>
-          <w:proofErr w:type="spellStart"/>
-          <w:r>
-            <w:rPr>
-              <w:rFonts w:ascii="Exo" w:eastAsia="Times New Roman" w:hAnsi="Exo"/>
-              <w:color w:val="000000"/>
-              <w:sz w:val="20"/>
-              <w:szCs w:val="20"/>
-            </w:rPr>
-            <w:t>human</w:t>
-          </w:r>
-          <w:proofErr w:type="spellEnd"/>
-          <w:r>
-            <w:rPr>
-              <w:rFonts w:ascii="Exo" w:eastAsia="Times New Roman" w:hAnsi="Exo"/>
-              <w:color w:val="000000"/>
-              <w:sz w:val="20"/>
-              <w:szCs w:val="20"/>
-            </w:rPr>
-            <w:t xml:space="preserve"> </w:t>
-          </w:r>
-          <w:proofErr w:type="spellStart"/>
-          <w:r>
-            <w:rPr>
-              <w:rFonts w:ascii="Exo" w:eastAsia="Times New Roman" w:hAnsi="Exo"/>
-              <w:color w:val="000000"/>
-              <w:sz w:val="20"/>
-              <w:szCs w:val="20"/>
-            </w:rPr>
-            <w:t>resources</w:t>
-          </w:r>
-          <w:proofErr w:type="spellEnd"/>
-          <w:r>
-            <w:rPr>
-              <w:rFonts w:ascii="Exo" w:eastAsia="Times New Roman" w:hAnsi="Exo"/>
-              <w:color w:val="000000"/>
-              <w:sz w:val="20"/>
-              <w:szCs w:val="20"/>
-            </w:rPr>
-            <w:t xml:space="preserve"> for </w:t>
-          </w:r>
-          <w:proofErr w:type="spellStart"/>
-          <w:r>
-            <w:rPr>
-              <w:rFonts w:ascii="Exo" w:eastAsia="Times New Roman" w:hAnsi="Exo"/>
-              <w:color w:val="000000"/>
-              <w:sz w:val="20"/>
-              <w:szCs w:val="20"/>
-            </w:rPr>
-            <w:t>health</w:t>
-          </w:r>
-          <w:proofErr w:type="spellEnd"/>
-          <w:r>
-            <w:rPr>
-              <w:rFonts w:ascii="Exo" w:eastAsia="Times New Roman" w:hAnsi="Exo"/>
-              <w:color w:val="000000"/>
-              <w:sz w:val="20"/>
-              <w:szCs w:val="20"/>
-            </w:rPr>
-            <w:t xml:space="preserve"> </w:t>
-          </w:r>
-          <w:proofErr w:type="spellStart"/>
-          <w:r>
-            <w:rPr>
-              <w:rFonts w:ascii="Exo" w:eastAsia="Times New Roman" w:hAnsi="Exo"/>
-              <w:color w:val="000000"/>
-              <w:sz w:val="20"/>
-              <w:szCs w:val="20"/>
-            </w:rPr>
-            <w:t>observatory</w:t>
-          </w:r>
-          <w:proofErr w:type="spellEnd"/>
-          <w:r>
-            <w:rPr>
-              <w:rFonts w:ascii="Exo" w:eastAsia="Times New Roman" w:hAnsi="Exo"/>
-              <w:color w:val="000000"/>
-              <w:sz w:val="20"/>
-              <w:szCs w:val="20"/>
-            </w:rPr>
-            <w:t xml:space="preserve"> (HRHO) </w:t>
-          </w:r>
-          <w:proofErr w:type="spellStart"/>
-          <w:r>
-            <w:rPr>
-              <w:rFonts w:ascii="Exo" w:eastAsia="Times New Roman" w:hAnsi="Exo"/>
-              <w:color w:val="000000"/>
-              <w:sz w:val="20"/>
-              <w:szCs w:val="20"/>
-            </w:rPr>
-            <w:t>toward</w:t>
-          </w:r>
-          <w:proofErr w:type="spellEnd"/>
-          <w:r>
-            <w:rPr>
-              <w:rFonts w:ascii="Exo" w:eastAsia="Times New Roman" w:hAnsi="Exo"/>
-              <w:color w:val="000000"/>
-              <w:sz w:val="20"/>
-              <w:szCs w:val="20"/>
-            </w:rPr>
-            <w:t xml:space="preserve"> </w:t>
-          </w:r>
-          <w:proofErr w:type="spellStart"/>
-          <w:r>
-            <w:rPr>
-              <w:rFonts w:ascii="Exo" w:eastAsia="Times New Roman" w:hAnsi="Exo"/>
-              <w:color w:val="000000"/>
-              <w:sz w:val="20"/>
-              <w:szCs w:val="20"/>
-            </w:rPr>
-            <w:t>integrating</w:t>
-          </w:r>
-          <w:proofErr w:type="spellEnd"/>
-          <w:r>
-            <w:rPr>
-              <w:rFonts w:ascii="Exo" w:eastAsia="Times New Roman" w:hAnsi="Exo"/>
-              <w:color w:val="000000"/>
-              <w:sz w:val="20"/>
-              <w:szCs w:val="20"/>
-            </w:rPr>
-            <w:t xml:space="preserve"> data </w:t>
-          </w:r>
-          <w:proofErr w:type="spellStart"/>
-          <w:r>
-            <w:rPr>
-              <w:rFonts w:ascii="Exo" w:eastAsia="Times New Roman" w:hAnsi="Exo"/>
-              <w:color w:val="000000"/>
-              <w:sz w:val="20"/>
-              <w:szCs w:val="20"/>
-            </w:rPr>
-            <w:t>and</w:t>
-          </w:r>
-          <w:proofErr w:type="spellEnd"/>
-          <w:r>
-            <w:rPr>
-              <w:rFonts w:ascii="Exo" w:eastAsia="Times New Roman" w:hAnsi="Exo"/>
-              <w:color w:val="000000"/>
-              <w:sz w:val="20"/>
-              <w:szCs w:val="20"/>
-            </w:rPr>
-            <w:t xml:space="preserve"> </w:t>
-          </w:r>
-          <w:proofErr w:type="spellStart"/>
-          <w:r>
-            <w:rPr>
-              <w:rFonts w:ascii="Exo" w:eastAsia="Times New Roman" w:hAnsi="Exo"/>
-              <w:color w:val="000000"/>
-              <w:sz w:val="20"/>
-              <w:szCs w:val="20"/>
-            </w:rPr>
-            <w:t>evidence</w:t>
-          </w:r>
-          <w:proofErr w:type="spellEnd"/>
-          <w:r>
-            <w:rPr>
-              <w:rFonts w:ascii="Exo" w:eastAsia="Times New Roman" w:hAnsi="Exo"/>
-              <w:color w:val="000000"/>
-              <w:sz w:val="20"/>
-              <w:szCs w:val="20"/>
-            </w:rPr>
-            <w:t xml:space="preserve">: a case </w:t>
-          </w:r>
-          <w:proofErr w:type="spellStart"/>
-          <w:r>
-            <w:rPr>
-              <w:rFonts w:ascii="Exo" w:eastAsia="Times New Roman" w:hAnsi="Exo"/>
-              <w:color w:val="000000"/>
-              <w:sz w:val="20"/>
-              <w:szCs w:val="20"/>
-            </w:rPr>
-            <w:t>study</w:t>
-          </w:r>
-          <w:proofErr w:type="spellEnd"/>
-          <w:r>
-            <w:rPr>
-              <w:rFonts w:ascii="Exo" w:eastAsia="Times New Roman" w:hAnsi="Exo"/>
-              <w:color w:val="000000"/>
-              <w:sz w:val="20"/>
-              <w:szCs w:val="20"/>
-            </w:rPr>
-            <w:t xml:space="preserve"> </w:t>
-          </w:r>
-          <w:proofErr w:type="spellStart"/>
-          <w:r>
-            <w:rPr>
-              <w:rFonts w:ascii="Exo" w:eastAsia="Times New Roman" w:hAnsi="Exo"/>
-              <w:color w:val="000000"/>
-              <w:sz w:val="20"/>
-              <w:szCs w:val="20"/>
-            </w:rPr>
-            <w:t>of</w:t>
-          </w:r>
-          <w:proofErr w:type="spellEnd"/>
-          <w:r>
-            <w:rPr>
-              <w:rFonts w:ascii="Exo" w:eastAsia="Times New Roman" w:hAnsi="Exo"/>
-              <w:color w:val="000000"/>
-              <w:sz w:val="20"/>
-              <w:szCs w:val="20"/>
-            </w:rPr>
-            <w:t xml:space="preserve"> Iran. Health Res </w:t>
-          </w:r>
-          <w:proofErr w:type="spellStart"/>
-          <w:r>
-            <w:rPr>
-              <w:rFonts w:ascii="Exo" w:eastAsia="Times New Roman" w:hAnsi="Exo"/>
-              <w:color w:val="000000"/>
-              <w:sz w:val="20"/>
-              <w:szCs w:val="20"/>
-            </w:rPr>
-            <w:t>Policy</w:t>
-          </w:r>
-          <w:proofErr w:type="spellEnd"/>
-          <w:r>
-            <w:rPr>
-              <w:rFonts w:ascii="Exo" w:eastAsia="Times New Roman" w:hAnsi="Exo"/>
-              <w:color w:val="000000"/>
-              <w:sz w:val="20"/>
-              <w:szCs w:val="20"/>
-            </w:rPr>
-            <w:t xml:space="preserve"> </w:t>
-          </w:r>
-          <w:proofErr w:type="spellStart"/>
-          <w:r>
-            <w:rPr>
-              <w:rFonts w:ascii="Exo" w:eastAsia="Times New Roman" w:hAnsi="Exo"/>
-              <w:color w:val="000000"/>
-              <w:sz w:val="20"/>
-              <w:szCs w:val="20"/>
-            </w:rPr>
-            <w:t>Syst</w:t>
-          </w:r>
-          <w:proofErr w:type="spellEnd"/>
-          <w:r>
-            <w:rPr>
-              <w:rFonts w:ascii="Exo" w:eastAsia="Times New Roman" w:hAnsi="Exo"/>
-              <w:color w:val="000000"/>
-              <w:sz w:val="20"/>
-              <w:szCs w:val="20"/>
-            </w:rPr>
-            <w:t xml:space="preserve">. 2023 </w:t>
-          </w:r>
-          <w:proofErr w:type="spellStart"/>
-          <w:r>
-            <w:rPr>
-              <w:rFonts w:ascii="Exo" w:eastAsia="Times New Roman" w:hAnsi="Exo"/>
-              <w:color w:val="000000"/>
-              <w:sz w:val="20"/>
-              <w:szCs w:val="20"/>
-            </w:rPr>
-            <w:t>Jun</w:t>
-          </w:r>
-          <w:proofErr w:type="spellEnd"/>
-          <w:r>
-            <w:rPr>
-              <w:rFonts w:ascii="Exo" w:eastAsia="Times New Roman" w:hAnsi="Exo"/>
-              <w:color w:val="000000"/>
-              <w:sz w:val="20"/>
-              <w:szCs w:val="20"/>
-            </w:rPr>
-            <w:t xml:space="preserve"> 1;21(1):41. </w:t>
-          </w:r>
-          <w:proofErr w:type="spellStart"/>
-          <w:r>
-            <w:rPr>
-              <w:rFonts w:ascii="Exo" w:eastAsia="Times New Roman" w:hAnsi="Exo"/>
-              <w:color w:val="000000"/>
-              <w:sz w:val="20"/>
-              <w:szCs w:val="20"/>
-            </w:rPr>
-            <w:t>doi</w:t>
-          </w:r>
-          <w:proofErr w:type="spellEnd"/>
-          <w:r>
-            <w:rPr>
-              <w:rFonts w:ascii="Exo" w:eastAsia="Times New Roman" w:hAnsi="Exo"/>
-              <w:color w:val="000000"/>
-              <w:sz w:val="20"/>
-              <w:szCs w:val="20"/>
-            </w:rPr>
-            <w:t>: 10.1186/s12961-023-00994-8.</w:t>
+            <w:t>Najafpour Z, Arab M, Shayanfard K. A multi-phase approach for developing a conceptual model for human resources for health observatory (HRHO) toward integrating data and evidence: a case study of Iran. Health Res Policy Syst. 2023 Jun 1;21(1):41. doi: 10.1186/s12961-023-00994-8.</w:t>
           </w:r>
         </w:p>
         <w:p>
@@ -4986,266 +4186,7 @@
               <w:szCs w:val="20"/>
             </w:rPr>
             <w:tab/>
-          </w:r>
-          <w:proofErr w:type="spellStart"/>
-          <w:r>
-            <w:rPr>
-              <w:rFonts w:ascii="Exo" w:eastAsia="Times New Roman" w:hAnsi="Exo"/>
-              <w:color w:val="000000"/>
-              <w:sz w:val="20"/>
-              <w:szCs w:val="20"/>
-            </w:rPr>
-            <w:t>Rees</w:t>
-          </w:r>
-          <w:proofErr w:type="spellEnd"/>
-          <w:r>
-            <w:rPr>
-              <w:rFonts w:ascii="Exo" w:eastAsia="Times New Roman" w:hAnsi="Exo"/>
-              <w:color w:val="000000"/>
-              <w:sz w:val="20"/>
-              <w:szCs w:val="20"/>
-            </w:rPr>
-            <w:t xml:space="preserve"> GH, James R, </w:t>
-          </w:r>
-          <w:proofErr w:type="spellStart"/>
-          <w:r>
-            <w:rPr>
-              <w:rFonts w:ascii="Exo" w:eastAsia="Times New Roman" w:hAnsi="Exo"/>
-              <w:color w:val="000000"/>
-              <w:sz w:val="20"/>
-              <w:szCs w:val="20"/>
-            </w:rPr>
-            <w:t>Samadashvili</w:t>
-          </w:r>
-          <w:proofErr w:type="spellEnd"/>
-          <w:r>
-            <w:rPr>
-              <w:rFonts w:ascii="Exo" w:eastAsia="Times New Roman" w:hAnsi="Exo"/>
-              <w:color w:val="000000"/>
-              <w:sz w:val="20"/>
-              <w:szCs w:val="20"/>
-            </w:rPr>
-            <w:t xml:space="preserve"> L, </w:t>
-          </w:r>
-          <w:proofErr w:type="spellStart"/>
-          <w:r>
-            <w:rPr>
-              <w:rFonts w:ascii="Exo" w:eastAsia="Times New Roman" w:hAnsi="Exo"/>
-              <w:color w:val="000000"/>
-              <w:sz w:val="20"/>
-              <w:szCs w:val="20"/>
-            </w:rPr>
-            <w:t>Scotter</w:t>
-          </w:r>
-          <w:proofErr w:type="spellEnd"/>
-          <w:r>
-            <w:rPr>
-              <w:rFonts w:ascii="Exo" w:eastAsia="Times New Roman" w:hAnsi="Exo"/>
-              <w:color w:val="000000"/>
-              <w:sz w:val="20"/>
-              <w:szCs w:val="20"/>
-            </w:rPr>
-            <w:t xml:space="preserve"> C. Are </w:t>
-          </w:r>
-          <w:proofErr w:type="spellStart"/>
-          <w:r>
-            <w:rPr>
-              <w:rFonts w:ascii="Exo" w:eastAsia="Times New Roman" w:hAnsi="Exo"/>
-              <w:color w:val="000000"/>
-              <w:sz w:val="20"/>
-              <w:szCs w:val="20"/>
-            </w:rPr>
-            <w:t>sustainable</w:t>
-          </w:r>
-          <w:proofErr w:type="spellEnd"/>
-          <w:r>
-            <w:rPr>
-              <w:rFonts w:ascii="Exo" w:eastAsia="Times New Roman" w:hAnsi="Exo"/>
-              <w:color w:val="000000"/>
-              <w:sz w:val="20"/>
-              <w:szCs w:val="20"/>
-            </w:rPr>
-            <w:t xml:space="preserve"> </w:t>
-          </w:r>
-          <w:proofErr w:type="spellStart"/>
-          <w:r>
-            <w:rPr>
-              <w:rFonts w:ascii="Exo" w:eastAsia="Times New Roman" w:hAnsi="Exo"/>
-              <w:color w:val="000000"/>
-              <w:sz w:val="20"/>
-              <w:szCs w:val="20"/>
-            </w:rPr>
-            <w:t>health</w:t>
-          </w:r>
-          <w:proofErr w:type="spellEnd"/>
-          <w:r>
-            <w:rPr>
-              <w:rFonts w:ascii="Exo" w:eastAsia="Times New Roman" w:hAnsi="Exo"/>
-              <w:color w:val="000000"/>
-              <w:sz w:val="20"/>
-              <w:szCs w:val="20"/>
-            </w:rPr>
-            <w:t xml:space="preserve"> </w:t>
-          </w:r>
-          <w:proofErr w:type="spellStart"/>
-          <w:r>
-            <w:rPr>
-              <w:rFonts w:ascii="Exo" w:eastAsia="Times New Roman" w:hAnsi="Exo"/>
-              <w:color w:val="000000"/>
-              <w:sz w:val="20"/>
-              <w:szCs w:val="20"/>
-            </w:rPr>
-            <w:t>workforces</w:t>
-          </w:r>
-          <w:proofErr w:type="spellEnd"/>
-          <w:r>
-            <w:rPr>
-              <w:rFonts w:ascii="Exo" w:eastAsia="Times New Roman" w:hAnsi="Exo"/>
-              <w:color w:val="000000"/>
-              <w:sz w:val="20"/>
-              <w:szCs w:val="20"/>
-            </w:rPr>
-            <w:t xml:space="preserve"> </w:t>
-          </w:r>
-          <w:proofErr w:type="spellStart"/>
-          <w:r>
-            <w:rPr>
-              <w:rFonts w:ascii="Exo" w:eastAsia="Times New Roman" w:hAnsi="Exo"/>
-              <w:color w:val="000000"/>
-              <w:sz w:val="20"/>
-              <w:szCs w:val="20"/>
-            </w:rPr>
-            <w:t>possible</w:t>
-          </w:r>
-          <w:proofErr w:type="spellEnd"/>
-          <w:r>
-            <w:rPr>
-              <w:rFonts w:ascii="Exo" w:eastAsia="Times New Roman" w:hAnsi="Exo"/>
-              <w:color w:val="000000"/>
-              <w:sz w:val="20"/>
-              <w:szCs w:val="20"/>
-            </w:rPr>
-            <w:t xml:space="preserve">? </w:t>
-          </w:r>
-          <w:proofErr w:type="spellStart"/>
-          <w:r>
-            <w:rPr>
-              <w:rFonts w:ascii="Exo" w:eastAsia="Times New Roman" w:hAnsi="Exo"/>
-              <w:color w:val="000000"/>
-              <w:sz w:val="20"/>
-              <w:szCs w:val="20"/>
-            </w:rPr>
-            <w:t>Issues</w:t>
-          </w:r>
-          <w:proofErr w:type="spellEnd"/>
-          <w:r>
-            <w:rPr>
-              <w:rFonts w:ascii="Exo" w:eastAsia="Times New Roman" w:hAnsi="Exo"/>
-              <w:color w:val="000000"/>
-              <w:sz w:val="20"/>
-              <w:szCs w:val="20"/>
-            </w:rPr>
-            <w:t xml:space="preserve"> </w:t>
-          </w:r>
-          <w:proofErr w:type="spellStart"/>
-          <w:r>
-            <w:rPr>
-              <w:rFonts w:ascii="Exo" w:eastAsia="Times New Roman" w:hAnsi="Exo"/>
-              <w:color w:val="000000"/>
-              <w:sz w:val="20"/>
-              <w:szCs w:val="20"/>
-            </w:rPr>
-            <w:t>and</w:t>
-          </w:r>
-          <w:proofErr w:type="spellEnd"/>
-          <w:r>
-            <w:rPr>
-              <w:rFonts w:ascii="Exo" w:eastAsia="Times New Roman" w:hAnsi="Exo"/>
-              <w:color w:val="000000"/>
-              <w:sz w:val="20"/>
-              <w:szCs w:val="20"/>
-            </w:rPr>
-            <w:t xml:space="preserve"> a </w:t>
-          </w:r>
-          <w:proofErr w:type="spellStart"/>
-          <w:r>
-            <w:rPr>
-              <w:rFonts w:ascii="Exo" w:eastAsia="Times New Roman" w:hAnsi="Exo"/>
-              <w:color w:val="000000"/>
-              <w:sz w:val="20"/>
-              <w:szCs w:val="20"/>
-            </w:rPr>
-            <w:t>possible</w:t>
-          </w:r>
-          <w:proofErr w:type="spellEnd"/>
-          <w:r>
-            <w:rPr>
-              <w:rFonts w:ascii="Exo" w:eastAsia="Times New Roman" w:hAnsi="Exo"/>
-              <w:color w:val="000000"/>
-              <w:sz w:val="20"/>
-              <w:szCs w:val="20"/>
-            </w:rPr>
-            <w:t xml:space="preserve"> </w:t>
-          </w:r>
-          <w:proofErr w:type="spellStart"/>
-          <w:r>
-            <w:rPr>
-              <w:rFonts w:ascii="Exo" w:eastAsia="Times New Roman" w:hAnsi="Exo"/>
-              <w:color w:val="000000"/>
-              <w:sz w:val="20"/>
-              <w:szCs w:val="20"/>
-            </w:rPr>
-            <w:t>remedy</w:t>
-          </w:r>
-          <w:proofErr w:type="spellEnd"/>
-          <w:r>
-            <w:rPr>
-              <w:rFonts w:ascii="Exo" w:eastAsia="Times New Roman" w:hAnsi="Exo"/>
-              <w:color w:val="000000"/>
-              <w:sz w:val="20"/>
-              <w:szCs w:val="20"/>
-            </w:rPr>
-            <w:t xml:space="preserve">. </w:t>
-          </w:r>
-          <w:proofErr w:type="spellStart"/>
-          <w:r>
-            <w:rPr>
-              <w:rFonts w:ascii="Exo" w:eastAsia="Times New Roman" w:hAnsi="Exo"/>
-              <w:color w:val="000000"/>
-              <w:sz w:val="20"/>
-              <w:szCs w:val="20"/>
-            </w:rPr>
-            <w:t>Sustainability</w:t>
-          </w:r>
-          <w:proofErr w:type="spellEnd"/>
-          <w:r>
-            <w:rPr>
-              <w:rFonts w:ascii="Exo" w:eastAsia="Times New Roman" w:hAnsi="Exo"/>
-              <w:color w:val="000000"/>
-              <w:sz w:val="20"/>
-              <w:szCs w:val="20"/>
-            </w:rPr>
-            <w:t xml:space="preserve">. 2023;15(4):3596. </w:t>
-          </w:r>
-          <w:proofErr w:type="spellStart"/>
-          <w:r>
-            <w:rPr>
-              <w:rFonts w:ascii="Exo" w:eastAsia="Times New Roman" w:hAnsi="Exo"/>
-              <w:color w:val="000000"/>
-              <w:sz w:val="20"/>
-              <w:szCs w:val="20"/>
-            </w:rPr>
-            <w:t>doi</w:t>
-          </w:r>
-          <w:proofErr w:type="spellEnd"/>
-          <w:r>
-            <w:rPr>
-              <w:rFonts w:ascii="Exo" w:eastAsia="Times New Roman" w:hAnsi="Exo"/>
-              <w:color w:val="000000"/>
-              <w:sz w:val="20"/>
-              <w:szCs w:val="20"/>
-            </w:rPr>
-            <w:t>: 10.3390/su15043596.</w:t>
+            <w:t>Rees GH, James R, Samadashvili L, Scotter C. Are sustainable health workforces possible? Issues and a possible remedy. Sustainability. 2023;15(4):3596. doi: 10.3390/su15043596.</w:t>
           </w:r>
         </w:p>
         <w:p>
@@ -5313,27 +4254,7 @@
               <w:szCs w:val="20"/>
             </w:rPr>
             <w:tab/>
-            <w:t xml:space="preserve">Ministério da Saúde. Indicadores de gestão do trabalho em saúde: material de apoio para o Programa de Qualificação e Estruturação da Gestão do Trabalho e da Educação no SUS - </w:t>
-          </w:r>
-          <w:proofErr w:type="spellStart"/>
-          <w:r>
-            <w:rPr>
-              <w:rFonts w:ascii="Exo" w:eastAsia="Times New Roman" w:hAnsi="Exo"/>
-              <w:color w:val="000000"/>
-              <w:sz w:val="20"/>
-              <w:szCs w:val="20"/>
-            </w:rPr>
-            <w:t>ProgeSUS</w:t>
-          </w:r>
-          <w:proofErr w:type="spellEnd"/>
-          <w:r>
-            <w:rPr>
-              <w:rFonts w:ascii="Exo" w:eastAsia="Times New Roman" w:hAnsi="Exo"/>
-              <w:color w:val="000000"/>
-              <w:sz w:val="20"/>
-              <w:szCs w:val="20"/>
-            </w:rPr>
-            <w:t>. Brasília: Editora MS; 2007.</w:t>
+            <w:t>Ministério da Saúde. Indicadores de gestão do trabalho em saúde: material de apoio para o Programa de Qualificação e Estruturação da Gestão do Trabalho e da Educação no SUS - ProgeSUS. Brasília: Editora MS; 2007.</w:t>
           </w:r>
         </w:p>
         <w:p>
@@ -5367,227 +4288,7 @@
               <w:szCs w:val="20"/>
             </w:rPr>
             <w:tab/>
-            <w:t xml:space="preserve">World Health </w:t>
-          </w:r>
-          <w:proofErr w:type="spellStart"/>
-          <w:r>
-            <w:rPr>
-              <w:rFonts w:ascii="Exo" w:eastAsia="Times New Roman" w:hAnsi="Exo"/>
-              <w:color w:val="000000"/>
-              <w:sz w:val="20"/>
-              <w:szCs w:val="20"/>
-            </w:rPr>
-            <w:t>Organization</w:t>
-          </w:r>
-          <w:proofErr w:type="spellEnd"/>
-          <w:r>
-            <w:rPr>
-              <w:rFonts w:ascii="Exo" w:eastAsia="Times New Roman" w:hAnsi="Exo"/>
-              <w:color w:val="000000"/>
-              <w:sz w:val="20"/>
-              <w:szCs w:val="20"/>
-            </w:rPr>
-            <w:t xml:space="preserve">. </w:t>
-          </w:r>
-          <w:proofErr w:type="spellStart"/>
-          <w:r>
-            <w:rPr>
-              <w:rFonts w:ascii="Exo" w:eastAsia="Times New Roman" w:hAnsi="Exo"/>
-              <w:color w:val="000000"/>
-              <w:sz w:val="20"/>
-              <w:szCs w:val="20"/>
-            </w:rPr>
-            <w:t>Strengthening</w:t>
-          </w:r>
-          <w:proofErr w:type="spellEnd"/>
-          <w:r>
-            <w:rPr>
-              <w:rFonts w:ascii="Exo" w:eastAsia="Times New Roman" w:hAnsi="Exo"/>
-              <w:color w:val="000000"/>
-              <w:sz w:val="20"/>
-              <w:szCs w:val="20"/>
-            </w:rPr>
-            <w:t xml:space="preserve"> </w:t>
-          </w:r>
-          <w:proofErr w:type="spellStart"/>
-          <w:r>
-            <w:rPr>
-              <w:rFonts w:ascii="Exo" w:eastAsia="Times New Roman" w:hAnsi="Exo"/>
-              <w:color w:val="000000"/>
-              <w:sz w:val="20"/>
-              <w:szCs w:val="20"/>
-            </w:rPr>
-            <w:t>the</w:t>
-          </w:r>
-          <w:proofErr w:type="spellEnd"/>
-          <w:r>
-            <w:rPr>
-              <w:rFonts w:ascii="Exo" w:eastAsia="Times New Roman" w:hAnsi="Exo"/>
-              <w:color w:val="000000"/>
-              <w:sz w:val="20"/>
-              <w:szCs w:val="20"/>
-            </w:rPr>
-            <w:t xml:space="preserve"> </w:t>
-          </w:r>
-          <w:proofErr w:type="spellStart"/>
-          <w:r>
-            <w:rPr>
-              <w:rFonts w:ascii="Exo" w:eastAsia="Times New Roman" w:hAnsi="Exo"/>
-              <w:color w:val="000000"/>
-              <w:sz w:val="20"/>
-              <w:szCs w:val="20"/>
-            </w:rPr>
-            <w:t>collection</w:t>
-          </w:r>
-          <w:proofErr w:type="spellEnd"/>
-          <w:r>
-            <w:rPr>
-              <w:rFonts w:ascii="Exo" w:eastAsia="Times New Roman" w:hAnsi="Exo"/>
-              <w:color w:val="000000"/>
-              <w:sz w:val="20"/>
-              <w:szCs w:val="20"/>
-            </w:rPr>
-            <w:t xml:space="preserve">, </w:t>
-          </w:r>
-          <w:proofErr w:type="spellStart"/>
-          <w:r>
-            <w:rPr>
-              <w:rFonts w:ascii="Exo" w:eastAsia="Times New Roman" w:hAnsi="Exo"/>
-              <w:color w:val="000000"/>
-              <w:sz w:val="20"/>
-              <w:szCs w:val="20"/>
-            </w:rPr>
-            <w:t>analysis</w:t>
-          </w:r>
-          <w:proofErr w:type="spellEnd"/>
-          <w:r>
-            <w:rPr>
-              <w:rFonts w:ascii="Exo" w:eastAsia="Times New Roman" w:hAnsi="Exo"/>
-              <w:color w:val="000000"/>
-              <w:sz w:val="20"/>
-              <w:szCs w:val="20"/>
-            </w:rPr>
-            <w:t xml:space="preserve"> </w:t>
-          </w:r>
-          <w:proofErr w:type="spellStart"/>
-          <w:r>
-            <w:rPr>
-              <w:rFonts w:ascii="Exo" w:eastAsia="Times New Roman" w:hAnsi="Exo"/>
-              <w:color w:val="000000"/>
-              <w:sz w:val="20"/>
-              <w:szCs w:val="20"/>
-            </w:rPr>
-            <w:t>and</w:t>
-          </w:r>
-          <w:proofErr w:type="spellEnd"/>
-          <w:r>
-            <w:rPr>
-              <w:rFonts w:ascii="Exo" w:eastAsia="Times New Roman" w:hAnsi="Exo"/>
-              <w:color w:val="000000"/>
-              <w:sz w:val="20"/>
-              <w:szCs w:val="20"/>
-            </w:rPr>
-            <w:t xml:space="preserve"> use </w:t>
-          </w:r>
-          <w:proofErr w:type="spellStart"/>
-          <w:r>
-            <w:rPr>
-              <w:rFonts w:ascii="Exo" w:eastAsia="Times New Roman" w:hAnsi="Exo"/>
-              <w:color w:val="000000"/>
-              <w:sz w:val="20"/>
-              <w:szCs w:val="20"/>
-            </w:rPr>
-            <w:t>of</w:t>
-          </w:r>
-          <w:proofErr w:type="spellEnd"/>
-          <w:r>
-            <w:rPr>
-              <w:rFonts w:ascii="Exo" w:eastAsia="Times New Roman" w:hAnsi="Exo"/>
-              <w:color w:val="000000"/>
-              <w:sz w:val="20"/>
-              <w:szCs w:val="20"/>
-            </w:rPr>
-            <w:t xml:space="preserve"> </w:t>
-          </w:r>
-          <w:proofErr w:type="spellStart"/>
-          <w:r>
-            <w:rPr>
-              <w:rFonts w:ascii="Exo" w:eastAsia="Times New Roman" w:hAnsi="Exo"/>
-              <w:color w:val="000000"/>
-              <w:sz w:val="20"/>
-              <w:szCs w:val="20"/>
-            </w:rPr>
-            <w:t>health</w:t>
-          </w:r>
-          <w:proofErr w:type="spellEnd"/>
-          <w:r>
-            <w:rPr>
-              <w:rFonts w:ascii="Exo" w:eastAsia="Times New Roman" w:hAnsi="Exo"/>
-              <w:color w:val="000000"/>
-              <w:sz w:val="20"/>
-              <w:szCs w:val="20"/>
-            </w:rPr>
-            <w:t xml:space="preserve"> </w:t>
-          </w:r>
-          <w:proofErr w:type="spellStart"/>
-          <w:r>
-            <w:rPr>
-              <w:rFonts w:ascii="Exo" w:eastAsia="Times New Roman" w:hAnsi="Exo"/>
-              <w:color w:val="000000"/>
-              <w:sz w:val="20"/>
-              <w:szCs w:val="20"/>
-            </w:rPr>
-            <w:t>workforce</w:t>
-          </w:r>
-          <w:proofErr w:type="spellEnd"/>
-          <w:r>
-            <w:rPr>
-              <w:rFonts w:ascii="Exo" w:eastAsia="Times New Roman" w:hAnsi="Exo"/>
-              <w:color w:val="000000"/>
-              <w:sz w:val="20"/>
-              <w:szCs w:val="20"/>
-            </w:rPr>
-            <w:t xml:space="preserve"> data </w:t>
-          </w:r>
-          <w:proofErr w:type="spellStart"/>
-          <w:r>
-            <w:rPr>
-              <w:rFonts w:ascii="Exo" w:eastAsia="Times New Roman" w:hAnsi="Exo"/>
-              <w:color w:val="000000"/>
-              <w:sz w:val="20"/>
-              <w:szCs w:val="20"/>
-            </w:rPr>
-            <w:t>and</w:t>
-          </w:r>
-          <w:proofErr w:type="spellEnd"/>
-          <w:r>
-            <w:rPr>
-              <w:rFonts w:ascii="Exo" w:eastAsia="Times New Roman" w:hAnsi="Exo"/>
-              <w:color w:val="000000"/>
-              <w:sz w:val="20"/>
-              <w:szCs w:val="20"/>
-            </w:rPr>
-            <w:t xml:space="preserve"> </w:t>
-          </w:r>
-          <w:proofErr w:type="spellStart"/>
-          <w:r>
-            <w:rPr>
-              <w:rFonts w:ascii="Exo" w:eastAsia="Times New Roman" w:hAnsi="Exo"/>
-              <w:color w:val="000000"/>
-              <w:sz w:val="20"/>
-              <w:szCs w:val="20"/>
-            </w:rPr>
-            <w:t>information</w:t>
-          </w:r>
-          <w:proofErr w:type="spellEnd"/>
-          <w:r>
-            <w:rPr>
-              <w:rFonts w:ascii="Exo" w:eastAsia="Times New Roman" w:hAnsi="Exo"/>
-              <w:color w:val="000000"/>
-              <w:sz w:val="20"/>
-              <w:szCs w:val="20"/>
-            </w:rPr>
-            <w:t>: a handbook. Geneva: WHO; 2023.</w:t>
+            <w:t>World Health Organization. Strengthening the collection, analysis and use of health workforce data and information: a handbook. Geneva: WHO; 2023.</w:t>
           </w:r>
         </w:p>
         <w:p>
@@ -5626,67 +4327,7 @@
               <w:sz w:val="20"/>
               <w:szCs w:val="20"/>
             </w:rPr>
-            <w:t xml:space="preserve">Franco TAV, </w:t>
-          </w:r>
-          <w:proofErr w:type="spellStart"/>
-          <w:r>
-            <w:rPr>
-              <w:rFonts w:ascii="Exo" w:eastAsia="Times New Roman" w:hAnsi="Exo"/>
-              <w:color w:val="000000"/>
-              <w:sz w:val="20"/>
-              <w:szCs w:val="20"/>
-            </w:rPr>
-            <w:t>Poz</w:t>
-          </w:r>
-          <w:proofErr w:type="spellEnd"/>
-          <w:r>
-            <w:rPr>
-              <w:rFonts w:ascii="Exo" w:eastAsia="Times New Roman" w:hAnsi="Exo"/>
-              <w:color w:val="000000"/>
-              <w:sz w:val="20"/>
-              <w:szCs w:val="20"/>
-            </w:rPr>
-            <w:t xml:space="preserve"> MRD. A participação de instituições de ensino superior privadas na formação em saúde no Brasil. </w:t>
-          </w:r>
-          <w:proofErr w:type="spellStart"/>
-          <w:r>
-            <w:rPr>
-              <w:rFonts w:ascii="Exo" w:eastAsia="Times New Roman" w:hAnsi="Exo"/>
-              <w:color w:val="000000"/>
-              <w:sz w:val="20"/>
-              <w:szCs w:val="20"/>
-            </w:rPr>
-            <w:t>Trab</w:t>
-          </w:r>
-          <w:proofErr w:type="spellEnd"/>
-          <w:r>
-            <w:rPr>
-              <w:rFonts w:ascii="Exo" w:eastAsia="Times New Roman" w:hAnsi="Exo"/>
-              <w:color w:val="000000"/>
-              <w:sz w:val="20"/>
-              <w:szCs w:val="20"/>
-            </w:rPr>
-            <w:t xml:space="preserve"> </w:t>
-          </w:r>
-          <w:proofErr w:type="spellStart"/>
-          <w:r>
-            <w:rPr>
-              <w:rFonts w:ascii="Exo" w:eastAsia="Times New Roman" w:hAnsi="Exo"/>
-              <w:color w:val="000000"/>
-              <w:sz w:val="20"/>
-              <w:szCs w:val="20"/>
-            </w:rPr>
-            <w:t>Educ</w:t>
-          </w:r>
-          <w:proofErr w:type="spellEnd"/>
-          <w:r>
-            <w:rPr>
-              <w:rFonts w:ascii="Exo" w:eastAsia="Times New Roman" w:hAnsi="Exo"/>
-              <w:color w:val="000000"/>
-              <w:sz w:val="20"/>
-              <w:szCs w:val="20"/>
-            </w:rPr>
-            <w:t xml:space="preserve"> Saúde. 2018;16(3):1017–37.</w:t>
+            <w:t>Franco TAV, Poz MRD. A participação de instituições de ensino superior privadas na formação em saúde no Brasil. Trab Educ Saúde. 2018;16(3):1017–37.</w:t>
           </w:r>
         </w:p>
         <w:p>
@@ -5722,87 +4363,7 @@
               <w:sz w:val="20"/>
               <w:szCs w:val="20"/>
             </w:rPr>
-            <w:t xml:space="preserve">Garbin CAS, </w:t>
-          </w:r>
-          <w:proofErr w:type="spellStart"/>
-          <w:r>
-            <w:rPr>
-              <w:rFonts w:ascii="Exo" w:eastAsia="Times New Roman" w:hAnsi="Exo"/>
-              <w:color w:val="000000"/>
-              <w:sz w:val="20"/>
-              <w:szCs w:val="20"/>
-            </w:rPr>
-            <w:t>Saliba</w:t>
-          </w:r>
-          <w:proofErr w:type="spellEnd"/>
-          <w:r>
-            <w:rPr>
-              <w:rFonts w:ascii="Exo" w:eastAsia="Times New Roman" w:hAnsi="Exo"/>
-              <w:color w:val="000000"/>
-              <w:sz w:val="20"/>
-              <w:szCs w:val="20"/>
-            </w:rPr>
-            <w:t xml:space="preserve"> NA, </w:t>
-          </w:r>
-          <w:proofErr w:type="spellStart"/>
-          <w:r>
-            <w:rPr>
-              <w:rFonts w:ascii="Exo" w:eastAsia="Times New Roman" w:hAnsi="Exo"/>
-              <w:color w:val="000000"/>
-              <w:sz w:val="20"/>
-              <w:szCs w:val="20"/>
-            </w:rPr>
-            <w:t>Moimaz</w:t>
-          </w:r>
-          <w:proofErr w:type="spellEnd"/>
-          <w:r>
-            <w:rPr>
-              <w:rFonts w:ascii="Exo" w:eastAsia="Times New Roman" w:hAnsi="Exo"/>
-              <w:color w:val="000000"/>
-              <w:sz w:val="20"/>
-              <w:szCs w:val="20"/>
-            </w:rPr>
-            <w:t xml:space="preserve"> SAS, Santos KTD. O papel das universidades na formação de profissionais na área de saúde. </w:t>
-          </w:r>
-          <w:proofErr w:type="spellStart"/>
-          <w:r>
-            <w:rPr>
-              <w:rFonts w:ascii="Exo" w:eastAsia="Times New Roman" w:hAnsi="Exo"/>
-              <w:color w:val="000000"/>
-              <w:sz w:val="20"/>
-              <w:szCs w:val="20"/>
-            </w:rPr>
-            <w:t>Rev</w:t>
-          </w:r>
-          <w:proofErr w:type="spellEnd"/>
-          <w:r>
-            <w:rPr>
-              <w:rFonts w:ascii="Exo" w:eastAsia="Times New Roman" w:hAnsi="Exo"/>
-              <w:color w:val="000000"/>
-              <w:sz w:val="20"/>
-              <w:szCs w:val="20"/>
-            </w:rPr>
-            <w:t xml:space="preserve"> </w:t>
-          </w:r>
-          <w:proofErr w:type="spellStart"/>
-          <w:r>
-            <w:rPr>
-              <w:rFonts w:ascii="Exo" w:eastAsia="Times New Roman" w:hAnsi="Exo"/>
-              <w:color w:val="000000"/>
-              <w:sz w:val="20"/>
-              <w:szCs w:val="20"/>
-            </w:rPr>
-            <w:t>Abeno</w:t>
-          </w:r>
-          <w:proofErr w:type="spellEnd"/>
-          <w:r>
-            <w:rPr>
-              <w:rFonts w:ascii="Exo" w:eastAsia="Times New Roman" w:hAnsi="Exo"/>
-              <w:color w:val="000000"/>
-              <w:sz w:val="20"/>
-              <w:szCs w:val="20"/>
-            </w:rPr>
-            <w:t>. 2006;6(1):6-10</w:t>
+            <w:t>Garbin CAS, Saliba NA, Moimaz SAS, Santos KTD. O papel das universidades na formação de profissionais na área de saúde. Rev Abeno. 2006;6(1):6-10</w:t>
           </w:r>
           <w:r>
             <w:rPr>
@@ -6162,7 +4723,6 @@
         <w:szCs w:val="20"/>
       </w:rPr>
     </w:pPr>
-    <w:proofErr w:type="spellStart"/>
     <w:r>
       <w:rPr>
         <w:rFonts w:ascii="Amsi Pro Thin" w:eastAsiaTheme="majorEastAsia" w:hAnsi="Amsi Pro Thin" w:cstheme="majorBidi"/>
@@ -6171,31 +4731,8 @@
         <w:szCs w:val="18"/>
         <w:lang w:val="en-US"/>
       </w:rPr>
-      <w:t>Versão</w:t>
+      <w:t>Versão para homologação</w:t>
     </w:r>
-    <w:proofErr w:type="spellEnd"/>
-    <w:r>
-      <w:rPr>
-        <w:rFonts w:ascii="Amsi Pro Thin" w:eastAsiaTheme="majorEastAsia" w:hAnsi="Amsi Pro Thin" w:cstheme="majorBidi"/>
-        <w:color w:val="666666"/>
-        <w:sz w:val="18"/>
-        <w:szCs w:val="18"/>
-        <w:lang w:val="en-US"/>
-      </w:rPr>
-      <w:t xml:space="preserve"> para </w:t>
-    </w:r>
-    <w:proofErr w:type="spellStart"/>
-    <w:r>
-      <w:rPr>
-        <w:rFonts w:ascii="Amsi Pro Thin" w:eastAsiaTheme="majorEastAsia" w:hAnsi="Amsi Pro Thin" w:cstheme="majorBidi"/>
-        <w:color w:val="666666"/>
-        <w:sz w:val="18"/>
-        <w:szCs w:val="18"/>
-        <w:lang w:val="en-US"/>
-      </w:rPr>
-      <w:t>homologação</w:t>
-    </w:r>
-    <w:proofErr w:type="spellEnd"/>
   </w:p>
 </w:hdr>
 </file>
@@ -11076,6 +9613,7 @@
     <w:rsid w:val="001D5101"/>
     <w:rsid w:val="00201B4E"/>
     <w:rsid w:val="00234B10"/>
+    <w:rsid w:val="00481F5E"/>
     <w:rsid w:val="004E3978"/>
     <w:rsid w:val="00673525"/>
     <w:rsid w:val="007C6DAE"/>
@@ -11085,6 +9623,7 @@
     <w:rsid w:val="00B10BB0"/>
     <w:rsid w:val="00BA0934"/>
     <w:rsid w:val="00BC5F8A"/>
+    <w:rsid w:val="00C21B55"/>
     <w:rsid w:val="00C8124C"/>
     <w:rsid w:val="00CC7901"/>
     <w:rsid w:val="00DA591C"/>
@@ -11563,10 +10102,6 @@
     <w:name w:val="06D487C58F144504993FC3ED399EB9D1"/>
     <w:rsid w:val="0003657F"/>
   </w:style>
-  <w:style w:type="paragraph" w:customStyle="1" w:styleId="2BB5BC92EDF64EFC95D8ED741F487262">
-    <w:name w:val="2BB5BC92EDF64EFC95D8ED741F487262"/>
-    <w:rsid w:val="0003657F"/>
-  </w:style>
   <w:style w:type="paragraph" w:customStyle="1" w:styleId="A8FC42992AEA4C1B87C534C2CABE14BC">
     <w:name w:val="A8FC42992AEA4C1B87C534C2CABE14BC"/>
     <w:rsid w:val="00EE7DAC"/>

</xml_diff>